<commit_message>
Minor changes to writeup
</commit_message>
<xml_diff>
--- a/writeup/MA_missing_data_EDA.docx
+++ b/writeup/MA_missing_data_EDA.docx
@@ -209,7 +209,7 @@
         <w:t xml:space="preserve"> </w:t>
       </w:r>
       <w:r>
-        <w:t xml:space="preserve">Understanding which and how much data is missing, and how problematic that can be, is crucial in determining how to proceed in a meta-analysis and how to to contextualize the results.</w:t>
+        <w:t xml:space="preserve">Understanding which and how much data is missing, and how problematic that can be, is crucial in determining how to proceed in a meta-analysis and how to contextualize the results.</w:t>
       </w:r>
       <w:r>
         <w:t xml:space="preserve"> </w:t>
@@ -2068,7 +2068,7 @@
         <w:t xml:space="preserve"> </w:t>
       </w:r>
       <w:r>
-        <w:t xml:space="preserve">In all, their raw data totalled some</w:t>
+        <w:t xml:space="preserve">In all, their raw data totaled some</w:t>
       </w:r>
       <w:r>
         <w:t xml:space="preserve"> </w:t>
@@ -2148,7 +2148,7 @@
         <w:t xml:space="preserve"> </w:t>
       </w:r>
       <w:r>
-        <w:t xml:space="preserve">They found that assertive continuing care (ACC), behavioral therapy, CBT, motivational enhancement therapy (MET), and family therapy tended to be more effective than generic</w:t>
+        <w:t xml:space="preserve">They found that assertive continuing care (ACC), behavioral therapy, (CBT), motivational enhancement therapy (MET), and family therapy tended to be more effective than generic</w:t>
       </w:r>
       <w:r>
         <w:t xml:space="preserve"> </w:t>
@@ -2388,7 +2388,7 @@
         <w:t xml:space="preserve"> </w:t>
       </w:r>
       <w:r>
-        <w:t xml:space="preserve">This could refer to several different quantitites.</w:t>
+        <w:t xml:space="preserve">This could refer to several different quantities.</w:t>
       </w:r>
       <w:r>
         <w:t xml:space="preserve"> </w:t>
@@ -3647,7 +3647,7 @@
         <w:t xml:space="preserve"> </w:t>
       </w:r>
       <w:r>
-        <w:t xml:space="preserve">Meta-analysts also make regulare use of</w:t>
+        <w:t xml:space="preserve">Meta-analysts also make regular use of</w:t>
       </w:r>
       <w:r>
         <w:t xml:space="preserve"> </w:t>
@@ -3707,7 +3707,7 @@
         <w:t xml:space="preserve"> </w:t>
       </w:r>
       <w:r>
-        <w:t xml:space="preserve">Finally, imputing missing values has become increasingly common for statistical analyses of incomplete data in many fieds.</w:t>
+        <w:t xml:space="preserve">Finally, imputing missing values has become increasingly common for statistical analyses of incomplete data in many fields.</w:t>
       </w:r>
       <w:r>
         <w:t xml:space="preserve"> </w:t>
@@ -3814,7 +3814,7 @@
         <w:t xml:space="preserve"> </w:t>
       </w:r>
       <w:r>
-        <w:t xml:space="preserve">Exploratory missingness analyses (EMA) combine numerical and visual summaries of in order to better understand the extent and sources of missingness in a dataset</w:t>
+        <w:t xml:space="preserve">Exploratory missingness analyses (EMA) combine numerical and visual summaries in order to better understand the extent and sources of missingness in a dataset</w:t>
       </w:r>
       <w:r>
         <w:t xml:space="preserve"> </w:t>
@@ -4015,7 +4015,7 @@
         <w:t xml:space="preserve"> </w:t>
       </w:r>
       <w:r>
-        <w:t xml:space="preserve">variables relevant to the anlayses conducted by Tanner-Smith et</w:t>
+        <w:t xml:space="preserve">variables relevant to the analyses conducted by Tanner-Smith et</w:t>
       </w:r>
       <w:r>
         <w:t xml:space="preserve"> </w:t>
@@ -4317,7 +4317,7 @@
         <w:t xml:space="preserve"> </w:t>
       </w:r>
       <w:r>
-        <w:t xml:space="preserve">also displays some numerical summaries regaring the extent of missingness in the data.</w:t>
+        <w:t xml:space="preserve">also displays some numerical summaries regarding the extent of missingness in the data.</w:t>
       </w:r>
       <w:r>
         <w:t xml:space="preserve"> </w:t>
@@ -5767,7 +5767,22 @@
         <w:pStyle w:val="BodyText"/>
       </w:pPr>
       <w:r>
-        <w:t xml:space="preserve">Since covariates in a meta-regression are often categorical, visualizations like the heatmap in Figure</w:t>
+        <w:t xml:space="preserve">Since covariates in a meta-regression are often categorical, visualizations like the</w:t>
+      </w:r>
+      <w:r>
+        <w:t xml:space="preserve"> </w:t>
+      </w:r>
+      <w:r>
+        <w:rPr>
+          <w:i/>
+        </w:rPr>
+        <w:t xml:space="preserve">heatmap</w:t>
+      </w:r>
+      <w:r>
+        <w:t xml:space="preserve"> </w:t>
+      </w:r>
+      <w:r>
+        <w:t xml:space="preserve">in Figure</w:t>
       </w:r>
       <w:r>
         <w:t xml:space="preserve"> </w:t>
@@ -6380,7 +6395,7 @@
         <w:t xml:space="preserve"> </w:t>
       </w:r>
       <w:r>
-        <w:t xml:space="preserve">This is consistent with the weighted percentages reported in Table 1, which found that missingness in Group 1’s treatment intensity occured with studies with greater precision.</w:t>
+        <w:t xml:space="preserve">This is consistent with the weighted percentages reported in Table 1, which found that missingness in Group 1’s treatment intensity occurred with studies with greater precision.</w:t>
       </w:r>
     </w:p>
     <w:p>
@@ -6397,7 +6412,7 @@
         <w:t xml:space="preserve">6</w:t>
       </w:r>
       <w:r>
-        <w:t xml:space="preserve">B, which focuses on whether Group 1’s treamtment duration (in days) is missing or not.</w:t>
+        <w:t xml:space="preserve">B, which focuses on whether Group 1’s treatment duration (in days) is missing or not.</w:t>
       </w:r>
       <w:r>
         <w:t xml:space="preserve"> </w:t>
@@ -6412,7 +6427,7 @@
         <w:t xml:space="preserve">6</w:t>
       </w:r>
       <w:r>
-        <w:t xml:space="preserve">B shows that effect estimates for which Group 1’s treatment duration is missing tend to be larger and have and have larger standard errors than effects for which duration of treatment is reported.</w:t>
+        <w:t xml:space="preserve">B shows that effect estimates for which Group 1’s treatment duration is missing tend to be larger and have larger standard errors than effects for which duration of treatment is reported.</w:t>
       </w:r>
       <w:r>
         <w:t xml:space="preserve"> </w:t>
@@ -6520,7 +6535,7 @@
         <w:t xml:space="preserve">7</w:t>
       </w:r>
       <w:r>
-        <w:t xml:space="preserve">A shows that when Group 2’s treatment intensity is ovserved, effect sizes and standard errors are slighly smaller, though not drastically different than when Group 2’s treatment intensity is missing.</w:t>
+        <w:t xml:space="preserve">A shows that when Group 2’s treatment intensity is observed, effect sizes and standard errors are slightly smaller, though not drastically different than when Group 2’s treatment intensity is missing.</w:t>
       </w:r>
       <w:r>
         <w:t xml:space="preserve"> </w:t>
@@ -6747,7 +6762,7 @@
         <w:t xml:space="preserve"> </w:t>
       </w:r>
       <w:r>
-        <w:t xml:space="preserve">Finally, we identified some variables whose missingness appeard to be related to the size and standard errors of effect size estimates (e.g., Group 1 hours of treatment per week and treatment duration in days), which suggests that missingess was not MCAR.</w:t>
+        <w:t xml:space="preserve">Finally, we identified some variables whose missingness appears to be related to the size and standard errors of effect size estimates (e.g., Group 1 hours of treatment per week and treatment duration in days), which suggests that missingness was not MCAR.</w:t>
       </w:r>
     </w:p>
     <w:p>

</xml_diff>